<commit_message>
Documentación de instalación y script creación base de datos.
</commit_message>
<xml_diff>
--- a/doc/Instalación Avísame del coche.docx
+++ b/doc/Instalación Avísame del coche.docx
@@ -8,6 +8,433 @@
       </w:r>
     </w:p>
     <w:p>
+      <w:pPr>
+        <w:pStyle w:val="Prrafodelista"/>
+        <w:numPr>
+          <w:ilvl w:val="0"/>
+          <w:numId w:val="1"/>
+        </w:numPr>
+      </w:pPr>
+      <w:r>
+        <w:t>Instalar Usuarios en el grupo “</w:t>
+      </w:r>
+      <w:proofErr w:type="spellStart"/>
+      <w:r>
+        <w:t>avisameDelCocheUsers</w:t>
+      </w:r>
+      <w:proofErr w:type="spellEnd"/>
+      <w:r>
+        <w:t>”</w:t>
+      </w:r>
+    </w:p>
+    <w:p>
+      <w:r>
+        <w:rPr>
+          <w:noProof/>
+          <w:lang w:eastAsia="es-ES"/>
+        </w:rPr>
+        <w:drawing>
+          <wp:inline distT="0" distB="0" distL="0" distR="0" wp14:anchorId="77D62770" wp14:editId="32896F01">
+            <wp:extent cx="5400040" cy="3037840"/>
+            <wp:effectExtent l="0" t="0" r="0" b="0"/>
+            <wp:docPr id="1" name="Imagen 1"/>
+            <wp:cNvGraphicFramePr>
+              <a:graphicFrameLocks xmlns:a="http://schemas.openxmlformats.org/drawingml/2006/main" noChangeAspect="1"/>
+            </wp:cNvGraphicFramePr>
+            <a:graphic xmlns:a="http://schemas.openxmlformats.org/drawingml/2006/main">
+              <a:graphicData uri="http://schemas.openxmlformats.org/drawingml/2006/picture">
+                <pic:pic xmlns:pic="http://schemas.openxmlformats.org/drawingml/2006/picture">
+                  <pic:nvPicPr>
+                    <pic:cNvPr id="1" name=""/>
+                    <pic:cNvPicPr/>
+                  </pic:nvPicPr>
+                  <pic:blipFill>
+                    <a:blip r:embed="rId5"/>
+                    <a:stretch>
+                      <a:fillRect/>
+                    </a:stretch>
+                  </pic:blipFill>
+                  <pic:spPr>
+                    <a:xfrm>
+                      <a:off x="0" y="0"/>
+                      <a:ext cx="5400040" cy="3037840"/>
+                    </a:xfrm>
+                    <a:prstGeom prst="rect">
+                      <a:avLst/>
+                    </a:prstGeom>
+                  </pic:spPr>
+                </pic:pic>
+              </a:graphicData>
+            </a:graphic>
+          </wp:inline>
+        </w:drawing>
+      </w:r>
+    </w:p>
+    <w:p>
+      <w:pPr>
+        <w:pStyle w:val="Prrafodelista"/>
+        <w:numPr>
+          <w:ilvl w:val="0"/>
+          <w:numId w:val="1"/>
+        </w:numPr>
+      </w:pPr>
+      <w:r>
+        <w:t>Definir recurso JDBC.</w:t>
+      </w:r>
+    </w:p>
+    <w:p>
+      <w:pPr>
+        <w:pStyle w:val="Prrafodelista"/>
+        <w:numPr>
+          <w:ilvl w:val="1"/>
+          <w:numId w:val="1"/>
+        </w:numPr>
+      </w:pPr>
+      <w:r>
+        <w:t xml:space="preserve">JDBC </w:t>
+      </w:r>
+      <w:proofErr w:type="spellStart"/>
+      <w:r>
+        <w:t>Connection</w:t>
+      </w:r>
+      <w:proofErr w:type="spellEnd"/>
+      <w:r>
+        <w:t xml:space="preserve"> Pool</w:t>
+      </w:r>
+    </w:p>
+    <w:p>
+      <w:r>
+        <w:rPr>
+          <w:noProof/>
+          <w:lang w:eastAsia="es-ES"/>
+        </w:rPr>
+        <w:drawing>
+          <wp:inline distT="0" distB="0" distL="0" distR="0" wp14:anchorId="5A9D51CC" wp14:editId="645A7CAF">
+            <wp:extent cx="5400040" cy="3037840"/>
+            <wp:effectExtent l="0" t="0" r="0" b="0"/>
+            <wp:docPr id="2" name="Imagen 2"/>
+            <wp:cNvGraphicFramePr>
+              <a:graphicFrameLocks xmlns:a="http://schemas.openxmlformats.org/drawingml/2006/main" noChangeAspect="1"/>
+            </wp:cNvGraphicFramePr>
+            <a:graphic xmlns:a="http://schemas.openxmlformats.org/drawingml/2006/main">
+              <a:graphicData uri="http://schemas.openxmlformats.org/drawingml/2006/picture">
+                <pic:pic xmlns:pic="http://schemas.openxmlformats.org/drawingml/2006/picture">
+                  <pic:nvPicPr>
+                    <pic:cNvPr id="1" name=""/>
+                    <pic:cNvPicPr/>
+                  </pic:nvPicPr>
+                  <pic:blipFill>
+                    <a:blip r:embed="rId6"/>
+                    <a:stretch>
+                      <a:fillRect/>
+                    </a:stretch>
+                  </pic:blipFill>
+                  <pic:spPr>
+                    <a:xfrm>
+                      <a:off x="0" y="0"/>
+                      <a:ext cx="5400040" cy="3037840"/>
+                    </a:xfrm>
+                    <a:prstGeom prst="rect">
+                      <a:avLst/>
+                    </a:prstGeom>
+                  </pic:spPr>
+                </pic:pic>
+              </a:graphicData>
+            </a:graphic>
+          </wp:inline>
+        </w:drawing>
+      </w:r>
+    </w:p>
+    <w:p>
+      <w:r>
+        <w:rPr>
+          <w:noProof/>
+          <w:lang w:eastAsia="es-ES"/>
+        </w:rPr>
+        <w:lastRenderedPageBreak/>
+        <w:drawing>
+          <wp:inline distT="0" distB="0" distL="0" distR="0" wp14:anchorId="19DF5781" wp14:editId="34667B73">
+            <wp:extent cx="5400040" cy="3037840"/>
+            <wp:effectExtent l="0" t="0" r="0" b="0"/>
+            <wp:docPr id="3" name="Imagen 3"/>
+            <wp:cNvGraphicFramePr>
+              <a:graphicFrameLocks xmlns:a="http://schemas.openxmlformats.org/drawingml/2006/main" noChangeAspect="1"/>
+            </wp:cNvGraphicFramePr>
+            <a:graphic xmlns:a="http://schemas.openxmlformats.org/drawingml/2006/main">
+              <a:graphicData uri="http://schemas.openxmlformats.org/drawingml/2006/picture">
+                <pic:pic xmlns:pic="http://schemas.openxmlformats.org/drawingml/2006/picture">
+                  <pic:nvPicPr>
+                    <pic:cNvPr id="1" name=""/>
+                    <pic:cNvPicPr/>
+                  </pic:nvPicPr>
+                  <pic:blipFill>
+                    <a:blip r:embed="rId7"/>
+                    <a:stretch>
+                      <a:fillRect/>
+                    </a:stretch>
+                  </pic:blipFill>
+                  <pic:spPr>
+                    <a:xfrm>
+                      <a:off x="0" y="0"/>
+                      <a:ext cx="5400040" cy="3037840"/>
+                    </a:xfrm>
+                    <a:prstGeom prst="rect">
+                      <a:avLst/>
+                    </a:prstGeom>
+                  </pic:spPr>
+                </pic:pic>
+              </a:graphicData>
+            </a:graphic>
+          </wp:inline>
+        </w:drawing>
+      </w:r>
+    </w:p>
+    <w:p>
+      <w:pPr>
+        <w:pStyle w:val="Prrafodelista"/>
+        <w:numPr>
+          <w:ilvl w:val="2"/>
+          <w:numId w:val="1"/>
+        </w:numPr>
+      </w:pPr>
+      <w:proofErr w:type="spellStart"/>
+      <w:r>
+        <w:t>DatabaseName</w:t>
+      </w:r>
+      <w:proofErr w:type="spellEnd"/>
+      <w:r>
+        <w:t xml:space="preserve">: </w:t>
+      </w:r>
+      <w:proofErr w:type="spellStart"/>
+      <w:r>
+        <w:t>avisamedelcoche</w:t>
+      </w:r>
+      <w:proofErr w:type="spellEnd"/>
+    </w:p>
+    <w:p>
+      <w:pPr>
+        <w:pStyle w:val="Prrafodelista"/>
+        <w:numPr>
+          <w:ilvl w:val="2"/>
+          <w:numId w:val="1"/>
+        </w:numPr>
+      </w:pPr>
+      <w:proofErr w:type="spellStart"/>
+      <w:r>
+        <w:t>Password</w:t>
+      </w:r>
+      <w:proofErr w:type="spellEnd"/>
+      <w:r>
+        <w:t xml:space="preserve">: </w:t>
+      </w:r>
+      <w:r>
+        <w:t>1234</w:t>
+      </w:r>
+    </w:p>
+    <w:p>
+      <w:pPr>
+        <w:pStyle w:val="Prrafodelista"/>
+        <w:numPr>
+          <w:ilvl w:val="2"/>
+          <w:numId w:val="1"/>
+        </w:numPr>
+      </w:pPr>
+      <w:r>
+        <w:t>URL</w:t>
+      </w:r>
+      <w:r>
+        <w:t xml:space="preserve">: </w:t>
+      </w:r>
+      <w:proofErr w:type="spellStart"/>
+      <w:r>
+        <w:t>jdbc:mysql</w:t>
+      </w:r>
+      <w:proofErr w:type="spellEnd"/>
+      <w:r>
+        <w:t>://localhost:3306/</w:t>
+      </w:r>
+      <w:proofErr w:type="spellStart"/>
+      <w:r>
+        <w:t>avisamedelcoche</w:t>
+      </w:r>
+      <w:proofErr w:type="spellEnd"/>
+    </w:p>
+    <w:p>
+      <w:pPr>
+        <w:pStyle w:val="Prrafodelista"/>
+        <w:numPr>
+          <w:ilvl w:val="2"/>
+          <w:numId w:val="1"/>
+        </w:numPr>
+      </w:pPr>
+      <w:r>
+        <w:t>Url</w:t>
+      </w:r>
+      <w:r>
+        <w:t xml:space="preserve">: </w:t>
+      </w:r>
+      <w:proofErr w:type="spellStart"/>
+      <w:r>
+        <w:t>jdbc:mysql</w:t>
+      </w:r>
+      <w:proofErr w:type="spellEnd"/>
+      <w:r>
+        <w:t>://localhost:3306/</w:t>
+      </w:r>
+      <w:proofErr w:type="spellStart"/>
+      <w:r>
+        <w:t>avisamedelcoche</w:t>
+      </w:r>
+      <w:proofErr w:type="spellEnd"/>
+    </w:p>
+    <w:p>
+      <w:pPr>
+        <w:pStyle w:val="Prrafodelista"/>
+        <w:numPr>
+          <w:ilvl w:val="2"/>
+          <w:numId w:val="1"/>
+        </w:numPr>
+      </w:pPr>
+      <w:proofErr w:type="spellStart"/>
+      <w:r>
+        <w:t>ServerName</w:t>
+      </w:r>
+      <w:proofErr w:type="spellEnd"/>
+      <w:r>
+        <w:t xml:space="preserve">: </w:t>
+      </w:r>
+      <w:proofErr w:type="spellStart"/>
+      <w:r>
+        <w:t>localhost</w:t>
+      </w:r>
+      <w:proofErr w:type="spellEnd"/>
+    </w:p>
+    <w:p>
+      <w:pPr>
+        <w:pStyle w:val="Prrafodelista"/>
+        <w:numPr>
+          <w:ilvl w:val="2"/>
+          <w:numId w:val="1"/>
+        </w:numPr>
+      </w:pPr>
+      <w:proofErr w:type="spellStart"/>
+      <w:r>
+        <w:t>User</w:t>
+      </w:r>
+      <w:proofErr w:type="spellEnd"/>
+      <w:r>
+        <w:t xml:space="preserve">: </w:t>
+      </w:r>
+      <w:proofErr w:type="spellStart"/>
+      <w:r>
+        <w:t>avisamedelcoche</w:t>
+      </w:r>
+      <w:proofErr w:type="spellEnd"/>
+    </w:p>
+    <w:p>
+      <w:pPr>
+        <w:pStyle w:val="Prrafodelista"/>
+        <w:numPr>
+          <w:ilvl w:val="1"/>
+          <w:numId w:val="1"/>
+        </w:numPr>
+      </w:pPr>
+      <w:r>
+        <w:t xml:space="preserve">JDBC </w:t>
+      </w:r>
+      <w:proofErr w:type="spellStart"/>
+      <w:r>
+        <w:t>Resources</w:t>
+      </w:r>
+      <w:proofErr w:type="spellEnd"/>
+      <w:r>
+        <w:t xml:space="preserve">: </w:t>
+      </w:r>
+      <w:proofErr w:type="spellStart"/>
+      <w:r>
+        <w:t>jdbc</w:t>
+      </w:r>
+      <w:proofErr w:type="spellEnd"/>
+      <w:r>
+        <w:t>/</w:t>
+      </w:r>
+      <w:proofErr w:type="spellStart"/>
+      <w:r>
+        <w:t>avisameDelCocheDS</w:t>
+      </w:r>
+      <w:proofErr w:type="spellEnd"/>
+    </w:p>
+    <w:p>
+      <w:r>
+        <w:rPr>
+          <w:noProof/>
+          <w:lang w:eastAsia="es-ES"/>
+        </w:rPr>
+        <w:drawing>
+          <wp:inline distT="0" distB="0" distL="0" distR="0" wp14:anchorId="35E47096" wp14:editId="492B566E">
+            <wp:extent cx="5400040" cy="3037840"/>
+            <wp:effectExtent l="0" t="0" r="0" b="0"/>
+            <wp:docPr id="4" name="Imagen 4"/>
+            <wp:cNvGraphicFramePr>
+              <a:graphicFrameLocks xmlns:a="http://schemas.openxmlformats.org/drawingml/2006/main" noChangeAspect="1"/>
+            </wp:cNvGraphicFramePr>
+            <a:graphic xmlns:a="http://schemas.openxmlformats.org/drawingml/2006/main">
+              <a:graphicData uri="http://schemas.openxmlformats.org/drawingml/2006/picture">
+                <pic:pic xmlns:pic="http://schemas.openxmlformats.org/drawingml/2006/picture">
+                  <pic:nvPicPr>
+                    <pic:cNvPr id="1" name=""/>
+                    <pic:cNvPicPr/>
+                  </pic:nvPicPr>
+                  <pic:blipFill>
+                    <a:blip r:embed="rId8"/>
+                    <a:stretch>
+                      <a:fillRect/>
+                    </a:stretch>
+                  </pic:blipFill>
+                  <pic:spPr>
+                    <a:xfrm>
+                      <a:off x="0" y="0"/>
+                      <a:ext cx="5400040" cy="3037840"/>
+                    </a:xfrm>
+                    <a:prstGeom prst="rect">
+                      <a:avLst/>
+                    </a:prstGeom>
+                  </pic:spPr>
+                </pic:pic>
+              </a:graphicData>
+            </a:graphic>
+          </wp:inline>
+        </w:drawing>
+      </w:r>
+    </w:p>
+    <w:p>
+      <w:pPr>
+        <w:pStyle w:val="Prrafodelista"/>
+        <w:numPr>
+          <w:ilvl w:val="0"/>
+          <w:numId w:val="1"/>
+        </w:numPr>
+      </w:pPr>
+      <w:r>
+        <w:t xml:space="preserve">Desplegar </w:t>
+      </w:r>
+      <w:proofErr w:type="spellStart"/>
+      <w:r>
+        <w:t>AvisameDelCocheRS</w:t>
+      </w:r>
+      <w:proofErr w:type="spellEnd"/>
+    </w:p>
+    <w:p>
+      <w:pPr>
+        <w:pStyle w:val="Prrafodelista"/>
+        <w:numPr>
+          <w:ilvl w:val="0"/>
+          <w:numId w:val="1"/>
+        </w:numPr>
+      </w:pPr>
+      <w:r>
+        <w:t>Desplegar AvisameDelCocheHTML</w:t>
+      </w:r>
       <w:bookmarkStart w:id="0" w:name="_GoBack"/>
       <w:bookmarkEnd w:id="0"/>
     </w:p>
@@ -19,6 +446,100 @@
     </w:sectPr>
   </w:body>
 </w:document>
+</file>
+
+<file path=word/numbering.xml><?xml version="1.0" encoding="utf-8"?>
+<w:numbering xmlns:wpc="http://schemas.microsoft.com/office/word/2010/wordprocessingCanvas" xmlns:mc="http://schemas.openxmlformats.org/markup-compatibility/2006" xmlns:o="urn:schemas-microsoft-com:office:office" xmlns:r="http://schemas.openxmlformats.org/officeDocument/2006/relationships" xmlns:m="http://schemas.openxmlformats.org/officeDocument/2006/math" xmlns:v="urn:schemas-microsoft-com:vml" xmlns:wp14="http://schemas.microsoft.com/office/word/2010/wordprocessingDrawing" xmlns:wp="http://schemas.openxmlformats.org/drawingml/2006/wordprocessingDrawing" xmlns:w10="urn:schemas-microsoft-com:office:word" xmlns:w="http://schemas.openxmlformats.org/wordprocessingml/2006/main" xmlns:w14="http://schemas.microsoft.com/office/word/2010/wordml" xmlns:w15="http://schemas.microsoft.com/office/word/2012/wordml" xmlns:wpg="http://schemas.microsoft.com/office/word/2010/wordprocessingGroup" xmlns:wpi="http://schemas.microsoft.com/office/word/2010/wordprocessingInk" xmlns:wne="http://schemas.microsoft.com/office/word/2006/wordml" xmlns:wps="http://schemas.microsoft.com/office/word/2010/wordprocessingShape" mc:Ignorable="w14 w15 wp14">
+  <w:abstractNum w:abstractNumId="0" w15:restartNumberingAfterBreak="0">
+    <w:nsid w:val="6FDC1439"/>
+    <w:multiLevelType w:val="hybridMultilevel"/>
+    <w:tmpl w:val="2F788C46"/>
+    <w:lvl w:ilvl="0" w:tplc="0C0A000F">
+      <w:start w:val="1"/>
+      <w:numFmt w:val="decimal"/>
+      <w:lvlText w:val="%1."/>
+      <w:lvlJc w:val="left"/>
+      <w:pPr>
+        <w:ind w:left="720" w:hanging="360"/>
+      </w:pPr>
+    </w:lvl>
+    <w:lvl w:ilvl="1" w:tplc="0C0A0019">
+      <w:start w:val="1"/>
+      <w:numFmt w:val="lowerLetter"/>
+      <w:lvlText w:val="%2."/>
+      <w:lvlJc w:val="left"/>
+      <w:pPr>
+        <w:ind w:left="1440" w:hanging="360"/>
+      </w:pPr>
+    </w:lvl>
+    <w:lvl w:ilvl="2" w:tplc="0C0A001B">
+      <w:start w:val="1"/>
+      <w:numFmt w:val="lowerRoman"/>
+      <w:lvlText w:val="%3."/>
+      <w:lvlJc w:val="right"/>
+      <w:pPr>
+        <w:ind w:left="2160" w:hanging="180"/>
+      </w:pPr>
+    </w:lvl>
+    <w:lvl w:ilvl="3" w:tplc="0C0A000F" w:tentative="1">
+      <w:start w:val="1"/>
+      <w:numFmt w:val="decimal"/>
+      <w:lvlText w:val="%4."/>
+      <w:lvlJc w:val="left"/>
+      <w:pPr>
+        <w:ind w:left="2880" w:hanging="360"/>
+      </w:pPr>
+    </w:lvl>
+    <w:lvl w:ilvl="4" w:tplc="0C0A0019" w:tentative="1">
+      <w:start w:val="1"/>
+      <w:numFmt w:val="lowerLetter"/>
+      <w:lvlText w:val="%5."/>
+      <w:lvlJc w:val="left"/>
+      <w:pPr>
+        <w:ind w:left="3600" w:hanging="360"/>
+      </w:pPr>
+    </w:lvl>
+    <w:lvl w:ilvl="5" w:tplc="0C0A001B" w:tentative="1">
+      <w:start w:val="1"/>
+      <w:numFmt w:val="lowerRoman"/>
+      <w:lvlText w:val="%6."/>
+      <w:lvlJc w:val="right"/>
+      <w:pPr>
+        <w:ind w:left="4320" w:hanging="180"/>
+      </w:pPr>
+    </w:lvl>
+    <w:lvl w:ilvl="6" w:tplc="0C0A000F" w:tentative="1">
+      <w:start w:val="1"/>
+      <w:numFmt w:val="decimal"/>
+      <w:lvlText w:val="%7."/>
+      <w:lvlJc w:val="left"/>
+      <w:pPr>
+        <w:ind w:left="5040" w:hanging="360"/>
+      </w:pPr>
+    </w:lvl>
+    <w:lvl w:ilvl="7" w:tplc="0C0A0019" w:tentative="1">
+      <w:start w:val="1"/>
+      <w:numFmt w:val="lowerLetter"/>
+      <w:lvlText w:val="%8."/>
+      <w:lvlJc w:val="left"/>
+      <w:pPr>
+        <w:ind w:left="5760" w:hanging="360"/>
+      </w:pPr>
+    </w:lvl>
+    <w:lvl w:ilvl="8" w:tplc="0C0A001B" w:tentative="1">
+      <w:start w:val="1"/>
+      <w:numFmt w:val="lowerRoman"/>
+      <w:lvlText w:val="%9."/>
+      <w:lvlJc w:val="right"/>
+      <w:pPr>
+        <w:ind w:left="6480" w:hanging="180"/>
+      </w:pPr>
+    </w:lvl>
+  </w:abstractNum>
+  <w:num w:numId="1">
+    <w:abstractNumId w:val="0"/>
+  </w:num>
+</w:numbering>
 </file>
 
 <file path=word/styles.xml><?xml version="1.0" encoding="utf-8"?>
@@ -442,6 +963,17 @@
     <w:semiHidden/>
     <w:unhideWhenUsed/>
   </w:style>
+  <w:style w:type="paragraph" w:styleId="Prrafodelista">
+    <w:name w:val="List Paragraph"/>
+    <w:basedOn w:val="Normal"/>
+    <w:uiPriority w:val="34"/>
+    <w:qFormat/>
+    <w:rsid w:val="00623ED3"/>
+    <w:pPr>
+      <w:ind w:left="720"/>
+      <w:contextualSpacing/>
+    </w:pPr>
+  </w:style>
 </w:styles>
 </file>
 

</xml_diff>